<commit_message>
Added a flowchart and story for the recording activity to the design doc
</commit_message>
<xml_diff>
--- a/design_doc_outline.docx
+++ b/design_doc_outline.docx
@@ -691,6 +691,9 @@
       <w:r>
         <w:t>Basic recording</w:t>
       </w:r>
+      <w:r>
+        <w:t>:</w:t>
+      </w:r>
     </w:p>
     <w:p>
       <w:pPr>
@@ -701,40 +704,63 @@
         </w:numPr>
       </w:pPr>
       <w:r>
-        <w:t>Ope</w:t>
-      </w:r>
-      <w:r>
-        <w:t>n</w:t>
-      </w:r>
-      <w:r>
-        <w:t xml:space="preserve"> app, </w:t>
-      </w:r>
-      <w:r>
-        <w:t>pres</w:t>
-      </w:r>
-      <w:r>
-        <w:t>s</w:t>
-      </w:r>
-      <w:r>
-        <w:t xml:space="preserve"> record</w:t>
-      </w:r>
-      <w:r>
-        <w:t xml:space="preserve"> button</w:t>
-      </w:r>
-      <w:r>
-        <w:t>,</w:t>
-      </w:r>
-      <w:r>
-        <w:t xml:space="preserve"> see prompt for allowing location, select allow,</w:t>
-      </w:r>
-      <w:r>
-        <w:t xml:space="preserve"> see numbers populate, </w:t>
-      </w:r>
-      <w:r>
-        <w:t xml:space="preserve">ski down the hill and see numbers increment, press stop record button, see prompt for </w:t>
-      </w:r>
-      <w:r>
-        <w:t>whether or not to save, press save</w:t>
+        <w:t xml:space="preserve">A user first opens the application.  The first thing they see is a welcome page with the application’s title along with a large, red, record button.  The user then presses the record button to begin recording their location information while skiing or snowboarding.  At this point, if this is the first time the user has used the application, the user will be prompted to allow location use by the application.  After the user allows the location usage, they are shown the recording page.  This page has separate boxes with all their current data such as current speed, max speed, elevation, number of runs </w:t>
+      </w:r>
+      <w:proofErr w:type="gramStart"/>
+      <w:r>
+        <w:t xml:space="preserve">etc. </w:t>
+      </w:r>
+      <w:proofErr w:type="gramEnd"/>
+      <w:r>
+        <w:t xml:space="preserve">The user would then spend their day skiing and recording.  Once they are done </w:t>
+      </w:r>
+      <w:proofErr w:type="gramStart"/>
+      <w:r>
+        <w:t>recording</w:t>
+      </w:r>
+      <w:proofErr w:type="gramEnd"/>
+      <w:r>
+        <w:t xml:space="preserve"> they press the record button.  The user is shown a prompt for whether they would like to finish recording or pause the recording.  The user selects to finish recording and is then shown a prompt for whether they would like to save the recording or discard it.  Once they press the save button the data is saved to disk and a confirmation of the save is displayed to the user.  The user then exists the application.</w:t>
+      </w:r>
+    </w:p>
+    <w:p>
+      <w:r>
+        <w:lastRenderedPageBreak/>
+        <w:drawing>
+          <wp:inline distT="0" distB="0" distL="0" distR="0" wp14:anchorId="375CF5A4" wp14:editId="796CB248">
+            <wp:extent cx="3673929" cy="2816679"/>
+            <wp:effectExtent l="0" t="0" r="0" b="3175"/>
+            <wp:docPr id="1556759462" name="Picture 1" descr="A diagram of a computer program&#10;&#10;Description automatically generated"/>
+            <wp:cNvGraphicFramePr>
+              <a:graphicFrameLocks xmlns:a="http://schemas.openxmlformats.org/drawingml/2006/main" noChangeAspect="1"/>
+            </wp:cNvGraphicFramePr>
+            <a:graphic xmlns:a="http://schemas.openxmlformats.org/drawingml/2006/main">
+              <a:graphicData uri="http://schemas.openxmlformats.org/drawingml/2006/picture">
+                <pic:pic xmlns:pic="http://schemas.openxmlformats.org/drawingml/2006/picture">
+                  <pic:nvPicPr>
+                    <pic:cNvPr id="1556759462" name="Picture 1" descr="A diagram of a computer program&#10;&#10;Description automatically generated"/>
+                    <pic:cNvPicPr/>
+                  </pic:nvPicPr>
+                  <pic:blipFill>
+                    <a:blip r:embed="rId5"/>
+                    <a:stretch>
+                      <a:fillRect/>
+                    </a:stretch>
+                  </pic:blipFill>
+                  <pic:spPr>
+                    <a:xfrm>
+                      <a:off x="0" y="0"/>
+                      <a:ext cx="3700010" cy="2836674"/>
+                    </a:xfrm>
+                    <a:prstGeom prst="rect">
+                      <a:avLst/>
+                    </a:prstGeom>
+                  </pic:spPr>
+                </pic:pic>
+              </a:graphicData>
+            </a:graphic>
+          </wp:inline>
+        </w:drawing>
       </w:r>
     </w:p>
     <w:p>

</xml_diff>